<commit_message>
Thêm nội dung biên bản cuộc họp ngày 07/01/2015 vào Documents/Bien ban cuoc hop.docx". Them Diagrams/CDM/ THPT.pdf
file THPT.pdf là nội dung sửa chữa sơ đồ CDM cần hoàn thiện.
</commit_message>
<xml_diff>
--- a/Document/Bien ban cuoc hop.docx
+++ b/Document/Bien ban cuoc hop.docx
@@ -26,12 +26,14 @@
         <w:rPr>
           <w:b/>
           <w:color w:val="00B050"/>
+          <w:sz w:val="28"/>
         </w:rPr>
       </w:pPr>
       <w:r>
         <w:rPr>
           <w:b/>
           <w:color w:val="00B050"/>
+          <w:sz w:val="28"/>
         </w:rPr>
         <w:t>Ngày 05/01/2015</w:t>
       </w:r>
@@ -151,10 +153,7 @@
         <w:spacing w:after="0" w:line="240" w:lineRule="auto"/>
       </w:pPr>
       <w:r>
-        <w:t xml:space="preserve">Những thông tin cần quản lý: </w:t>
-      </w:r>
-      <w:r>
-        <w:t>Họ tên, năm sinh, giới tính, địa chỉ, số điện thoại, email, ngày bắt đầu công tác tại trường, nơi tốt nghiệp đại học, môn giảng dạy, chức vụ trong trường.</w:t>
+        <w:t>Những thông tin cần quản lý: Họ tên, năm sinh, giới tính, địa chỉ, số điện thoại, email, ngày bắt đầu công tác tại trường, nơi tốt nghiệp đại học, môn giảng dạy, chức vụ trong trường.</w:t>
       </w:r>
     </w:p>
     <w:p>
@@ -756,8 +755,6 @@
       <w:r>
         <w:t>.</w:t>
       </w:r>
-      <w:bookmarkStart w:id="0" w:name="_GoBack"/>
-      <w:bookmarkEnd w:id="0"/>
     </w:p>
     <w:p>
       <w:pPr>
@@ -894,6 +891,185 @@
         <w:ind w:left="1440"/>
       </w:pPr>
     </w:p>
+    <w:p>
+      <w:pPr>
+        <w:ind w:firstLine="720"/>
+        <w:rPr>
+          <w:color w:val="FF0000"/>
+        </w:rPr>
+      </w:pPr>
+      <w:r>
+        <w:rPr>
+          <w:b/>
+          <w:color w:val="FF0000"/>
+        </w:rPr>
+        <w:t>--------------------------------------------------------------------------------------------------------------------------------</w:t>
+      </w:r>
+    </w:p>
+    <w:p>
+      <w:pPr>
+        <w:rPr>
+          <w:b/>
+          <w:color w:val="00B050"/>
+          <w:sz w:val="28"/>
+        </w:rPr>
+      </w:pPr>
+      <w:r>
+        <w:rPr>
+          <w:b/>
+          <w:color w:val="00B050"/>
+          <w:sz w:val="28"/>
+        </w:rPr>
+        <w:t>Ngày 07</w:t>
+      </w:r>
+      <w:r>
+        <w:rPr>
+          <w:b/>
+          <w:color w:val="00B050"/>
+          <w:sz w:val="28"/>
+        </w:rPr>
+        <w:t>/01/2015</w:t>
+      </w:r>
+    </w:p>
+    <w:p>
+      <w:pPr>
+        <w:pStyle w:val="ListParagraph"/>
+        <w:numPr>
+          <w:ilvl w:val="0"/>
+          <w:numId w:val="18"/>
+        </w:numPr>
+        <w:rPr>
+          <w:b/>
+        </w:rPr>
+      </w:pPr>
+      <w:r>
+        <w:t>Thống nhất và sửa chữa sơ đồ Use-Case</w:t>
+      </w:r>
+    </w:p>
+    <w:p>
+      <w:pPr>
+        <w:pStyle w:val="ListParagraph"/>
+        <w:numPr>
+          <w:ilvl w:val="0"/>
+          <w:numId w:val="18"/>
+        </w:numPr>
+        <w:rPr>
+          <w:b/>
+        </w:rPr>
+      </w:pPr>
+      <w:r>
+        <w:t>Hiệu chỉnh sơ đồ CDM</w:t>
+      </w:r>
+    </w:p>
+    <w:p>
+      <w:pPr>
+        <w:pStyle w:val="ListParagraph"/>
+        <w:numPr>
+          <w:ilvl w:val="0"/>
+          <w:numId w:val="18"/>
+        </w:numPr>
+        <w:rPr>
+          <w:b/>
+        </w:rPr>
+      </w:pPr>
+      <w:r>
+        <w:t>Phân công công việc về nhà làm sơ đồ CDM (Điền: hệ thống trắc nghiệm, Tường: diễn đàn)</w:t>
+      </w:r>
+    </w:p>
+    <w:p>
+      <w:pPr>
+        <w:pStyle w:val="ListParagraph"/>
+        <w:numPr>
+          <w:ilvl w:val="0"/>
+          <w:numId w:val="18"/>
+        </w:numPr>
+        <w:rPr>
+          <w:b/>
+        </w:rPr>
+      </w:pPr>
+      <w:r>
+        <w:t>Làm tài liêu đặc tả</w:t>
+      </w:r>
+    </w:p>
+    <w:tbl>
+      <w:tblPr>
+        <w:tblStyle w:val="TableGrid"/>
+        <w:tblpPr w:leftFromText="180" w:rightFromText="180" w:vertAnchor="text" w:horzAnchor="margin" w:tblpXSpec="center" w:tblpY="170"/>
+        <w:tblW w:w="0" w:type="auto"/>
+        <w:tblLook w:val="04A0" w:firstRow="1" w:lastRow="0" w:firstColumn="1" w:lastColumn="0" w:noHBand="0" w:noVBand="1"/>
+      </w:tblPr>
+      <w:tblGrid>
+        <w:gridCol w:w="7910"/>
+      </w:tblGrid>
+      <w:tr>
+        <w:tc>
+          <w:tcPr>
+            <w:tcW w:w="7910" w:type="dxa"/>
+          </w:tcPr>
+          <w:p>
+            <w:pPr>
+              <w:pStyle w:val="ListParagraph"/>
+              <w:ind w:left="0"/>
+            </w:pPr>
+            <w:r>
+              <w:t>Công việc về</w:t>
+            </w:r>
+            <w:r>
+              <w:t xml:space="preserve"> nhà:</w:t>
+            </w:r>
+            <w:r>
+              <w:t xml:space="preserve"> làm tài liệu đặc tả</w:t>
+            </w:r>
+            <w:r>
+              <w:t>, làm sơ đồ CDM đã phân công</w:t>
+            </w:r>
+          </w:p>
+          <w:p>
+            <w:pPr>
+              <w:pStyle w:val="ListParagraph"/>
+              <w:ind w:left="0"/>
+            </w:pPr>
+            <w:r>
+              <w:rPr>
+                <w:color w:val="FF0000"/>
+              </w:rPr>
+              <w:t>Dead line:</w:t>
+            </w:r>
+            <w:r>
+              <w:rPr>
+                <w:color w:val="FF0000"/>
+              </w:rPr>
+              <w:t xml:space="preserve"> trước ngày</w:t>
+            </w:r>
+            <w:bookmarkStart w:id="0" w:name="_GoBack"/>
+            <w:bookmarkEnd w:id="0"/>
+            <w:r>
+              <w:rPr>
+                <w:color w:val="FF0000"/>
+              </w:rPr>
+              <w:t xml:space="preserve"> 09</w:t>
+            </w:r>
+            <w:r>
+              <w:rPr>
+                <w:color w:val="FF0000"/>
+              </w:rPr>
+              <w:t>/01/2015</w:t>
+            </w:r>
+            <w:r>
+              <w:rPr>
+                <w:color w:val="FF0000"/>
+              </w:rPr>
+              <w:t xml:space="preserve"> </w:t>
+            </w:r>
+          </w:p>
+        </w:tc>
+      </w:tr>
+    </w:tbl>
+    <w:p>
+      <w:pPr>
+        <w:ind w:firstLine="720"/>
+      </w:pPr>
+    </w:p>
     <w:sectPr>
       <w:pgSz w:w="12240" w:h="15840"/>
       <w:pgMar w:top="1440" w:right="1440" w:bottom="1440" w:left="1440" w:header="720" w:footer="720" w:gutter="0"/>
@@ -1732,6 +1908,95 @@
     </w:lvl>
   </w:abstractNum>
   <w:abstractNum w:abstractNumId="9">
+    <w:nsid w:val="37044F8C"/>
+    <w:multiLevelType w:val="hybridMultilevel"/>
+    <w:tmpl w:val="1DEAE3E4"/>
+    <w:lvl w:ilvl="0" w:tplc="D2E065C2">
+      <w:start w:val="1"/>
+      <w:numFmt w:val="decimal"/>
+      <w:lvlText w:val="%1."/>
+      <w:lvlJc w:val="left"/>
+      <w:pPr>
+        <w:ind w:left="1080" w:hanging="360"/>
+      </w:pPr>
+      <w:rPr>
+        <w:rFonts w:hint="default"/>
+      </w:rPr>
+    </w:lvl>
+    <w:lvl w:ilvl="1" w:tplc="04090019" w:tentative="1">
+      <w:start w:val="1"/>
+      <w:numFmt w:val="lowerLetter"/>
+      <w:lvlText w:val="%2."/>
+      <w:lvlJc w:val="left"/>
+      <w:pPr>
+        <w:ind w:left="1800" w:hanging="360"/>
+      </w:pPr>
+    </w:lvl>
+    <w:lvl w:ilvl="2" w:tplc="0409001B" w:tentative="1">
+      <w:start w:val="1"/>
+      <w:numFmt w:val="lowerRoman"/>
+      <w:lvlText w:val="%3."/>
+      <w:lvlJc w:val="right"/>
+      <w:pPr>
+        <w:ind w:left="2520" w:hanging="180"/>
+      </w:pPr>
+    </w:lvl>
+    <w:lvl w:ilvl="3" w:tplc="0409000F" w:tentative="1">
+      <w:start w:val="1"/>
+      <w:numFmt w:val="decimal"/>
+      <w:lvlText w:val="%4."/>
+      <w:lvlJc w:val="left"/>
+      <w:pPr>
+        <w:ind w:left="3240" w:hanging="360"/>
+      </w:pPr>
+    </w:lvl>
+    <w:lvl w:ilvl="4" w:tplc="04090019" w:tentative="1">
+      <w:start w:val="1"/>
+      <w:numFmt w:val="lowerLetter"/>
+      <w:lvlText w:val="%5."/>
+      <w:lvlJc w:val="left"/>
+      <w:pPr>
+        <w:ind w:left="3960" w:hanging="360"/>
+      </w:pPr>
+    </w:lvl>
+    <w:lvl w:ilvl="5" w:tplc="0409001B" w:tentative="1">
+      <w:start w:val="1"/>
+      <w:numFmt w:val="lowerRoman"/>
+      <w:lvlText w:val="%6."/>
+      <w:lvlJc w:val="right"/>
+      <w:pPr>
+        <w:ind w:left="4680" w:hanging="180"/>
+      </w:pPr>
+    </w:lvl>
+    <w:lvl w:ilvl="6" w:tplc="0409000F" w:tentative="1">
+      <w:start w:val="1"/>
+      <w:numFmt w:val="decimal"/>
+      <w:lvlText w:val="%7."/>
+      <w:lvlJc w:val="left"/>
+      <w:pPr>
+        <w:ind w:left="5400" w:hanging="360"/>
+      </w:pPr>
+    </w:lvl>
+    <w:lvl w:ilvl="7" w:tplc="04090019" w:tentative="1">
+      <w:start w:val="1"/>
+      <w:numFmt w:val="lowerLetter"/>
+      <w:lvlText w:val="%8."/>
+      <w:lvlJc w:val="left"/>
+      <w:pPr>
+        <w:ind w:left="6120" w:hanging="360"/>
+      </w:pPr>
+    </w:lvl>
+    <w:lvl w:ilvl="8" w:tplc="0409001B" w:tentative="1">
+      <w:start w:val="1"/>
+      <w:numFmt w:val="lowerRoman"/>
+      <w:lvlText w:val="%9."/>
+      <w:lvlJc w:val="right"/>
+      <w:pPr>
+        <w:ind w:left="6840" w:hanging="180"/>
+      </w:pPr>
+    </w:lvl>
+  </w:abstractNum>
+  <w:abstractNum w:abstractNumId="10">
     <w:nsid w:val="3CA42B8C"/>
     <w:multiLevelType w:val="hybridMultilevel"/>
     <w:tmpl w:val="525E2F12"/>
@@ -1843,7 +2108,7 @@
       </w:rPr>
     </w:lvl>
   </w:abstractNum>
-  <w:abstractNum w:abstractNumId="10">
+  <w:abstractNum w:abstractNumId="11">
     <w:nsid w:val="4EC6377A"/>
     <w:multiLevelType w:val="hybridMultilevel"/>
     <w:tmpl w:val="182CC1C4"/>
@@ -1932,7 +2197,7 @@
       </w:pPr>
     </w:lvl>
   </w:abstractNum>
-  <w:abstractNum w:abstractNumId="11">
+  <w:abstractNum w:abstractNumId="12">
     <w:nsid w:val="4FB803CF"/>
     <w:multiLevelType w:val="hybridMultilevel"/>
     <w:tmpl w:val="CA164A58"/>
@@ -2021,7 +2286,7 @@
       </w:pPr>
     </w:lvl>
   </w:abstractNum>
-  <w:abstractNum w:abstractNumId="12">
+  <w:abstractNum w:abstractNumId="13">
     <w:nsid w:val="500E60B3"/>
     <w:multiLevelType w:val="hybridMultilevel"/>
     <w:tmpl w:val="5D504A48"/>
@@ -2110,7 +2375,7 @@
       </w:pPr>
     </w:lvl>
   </w:abstractNum>
-  <w:abstractNum w:abstractNumId="13">
+  <w:abstractNum w:abstractNumId="14">
     <w:nsid w:val="52DB6AC8"/>
     <w:multiLevelType w:val="hybridMultilevel"/>
     <w:tmpl w:val="633A25CE"/>
@@ -2199,7 +2464,96 @@
       </w:pPr>
     </w:lvl>
   </w:abstractNum>
-  <w:abstractNum w:abstractNumId="14">
+  <w:abstractNum w:abstractNumId="15">
+    <w:nsid w:val="688D295C"/>
+    <w:multiLevelType w:val="hybridMultilevel"/>
+    <w:tmpl w:val="9B3277B0"/>
+    <w:lvl w:ilvl="0" w:tplc="0409000F">
+      <w:start w:val="1"/>
+      <w:numFmt w:val="decimal"/>
+      <w:lvlText w:val="%1."/>
+      <w:lvlJc w:val="left"/>
+      <w:pPr>
+        <w:ind w:left="720" w:hanging="360"/>
+      </w:pPr>
+      <w:rPr>
+        <w:rFonts w:hint="default"/>
+      </w:rPr>
+    </w:lvl>
+    <w:lvl w:ilvl="1" w:tplc="04090019" w:tentative="1">
+      <w:start w:val="1"/>
+      <w:numFmt w:val="lowerLetter"/>
+      <w:lvlText w:val="%2."/>
+      <w:lvlJc w:val="left"/>
+      <w:pPr>
+        <w:ind w:left="1440" w:hanging="360"/>
+      </w:pPr>
+    </w:lvl>
+    <w:lvl w:ilvl="2" w:tplc="0409001B" w:tentative="1">
+      <w:start w:val="1"/>
+      <w:numFmt w:val="lowerRoman"/>
+      <w:lvlText w:val="%3."/>
+      <w:lvlJc w:val="right"/>
+      <w:pPr>
+        <w:ind w:left="2160" w:hanging="180"/>
+      </w:pPr>
+    </w:lvl>
+    <w:lvl w:ilvl="3" w:tplc="0409000F" w:tentative="1">
+      <w:start w:val="1"/>
+      <w:numFmt w:val="decimal"/>
+      <w:lvlText w:val="%4."/>
+      <w:lvlJc w:val="left"/>
+      <w:pPr>
+        <w:ind w:left="2880" w:hanging="360"/>
+      </w:pPr>
+    </w:lvl>
+    <w:lvl w:ilvl="4" w:tplc="04090019" w:tentative="1">
+      <w:start w:val="1"/>
+      <w:numFmt w:val="lowerLetter"/>
+      <w:lvlText w:val="%5."/>
+      <w:lvlJc w:val="left"/>
+      <w:pPr>
+        <w:ind w:left="3600" w:hanging="360"/>
+      </w:pPr>
+    </w:lvl>
+    <w:lvl w:ilvl="5" w:tplc="0409001B" w:tentative="1">
+      <w:start w:val="1"/>
+      <w:numFmt w:val="lowerRoman"/>
+      <w:lvlText w:val="%6."/>
+      <w:lvlJc w:val="right"/>
+      <w:pPr>
+        <w:ind w:left="4320" w:hanging="180"/>
+      </w:pPr>
+    </w:lvl>
+    <w:lvl w:ilvl="6" w:tplc="0409000F" w:tentative="1">
+      <w:start w:val="1"/>
+      <w:numFmt w:val="decimal"/>
+      <w:lvlText w:val="%7."/>
+      <w:lvlJc w:val="left"/>
+      <w:pPr>
+        <w:ind w:left="5040" w:hanging="360"/>
+      </w:pPr>
+    </w:lvl>
+    <w:lvl w:ilvl="7" w:tplc="04090019" w:tentative="1">
+      <w:start w:val="1"/>
+      <w:numFmt w:val="lowerLetter"/>
+      <w:lvlText w:val="%8."/>
+      <w:lvlJc w:val="left"/>
+      <w:pPr>
+        <w:ind w:left="5760" w:hanging="360"/>
+      </w:pPr>
+    </w:lvl>
+    <w:lvl w:ilvl="8" w:tplc="0409001B" w:tentative="1">
+      <w:start w:val="1"/>
+      <w:numFmt w:val="lowerRoman"/>
+      <w:lvlText w:val="%9."/>
+      <w:lvlJc w:val="right"/>
+      <w:pPr>
+        <w:ind w:left="6480" w:hanging="180"/>
+      </w:pPr>
+    </w:lvl>
+  </w:abstractNum>
+  <w:abstractNum w:abstractNumId="16">
     <w:nsid w:val="7319575F"/>
     <w:multiLevelType w:val="hybridMultilevel"/>
     <w:tmpl w:val="DAB00B04"/>
@@ -2288,7 +2642,7 @@
       </w:pPr>
     </w:lvl>
   </w:abstractNum>
-  <w:abstractNum w:abstractNumId="15">
+  <w:abstractNum w:abstractNumId="17">
     <w:nsid w:val="7D3A71BE"/>
     <w:multiLevelType w:val="hybridMultilevel"/>
     <w:tmpl w:val="F0DCB25A"/>
@@ -2387,43 +2741,49 @@
     <w:abstractNumId w:val="1"/>
   </w:num>
   <w:num w:numId="4">
-    <w:abstractNumId w:val="9"/>
+    <w:abstractNumId w:val="10"/>
   </w:num>
   <w:num w:numId="5">
-    <w:abstractNumId w:val="12"/>
+    <w:abstractNumId w:val="13"/>
   </w:num>
   <w:num w:numId="6">
-    <w:abstractNumId w:val="11"/>
+    <w:abstractNumId w:val="12"/>
   </w:num>
   <w:num w:numId="7">
     <w:abstractNumId w:val="7"/>
   </w:num>
   <w:num w:numId="8">
-    <w:abstractNumId w:val="14"/>
+    <w:abstractNumId w:val="16"/>
   </w:num>
   <w:num w:numId="9">
     <w:abstractNumId w:val="4"/>
   </w:num>
   <w:num w:numId="10">
-    <w:abstractNumId w:val="15"/>
+    <w:abstractNumId w:val="17"/>
   </w:num>
   <w:num w:numId="11">
     <w:abstractNumId w:val="2"/>
   </w:num>
   <w:num w:numId="12">
-    <w:abstractNumId w:val="13"/>
+    <w:abstractNumId w:val="14"/>
   </w:num>
   <w:num w:numId="13">
     <w:abstractNumId w:val="5"/>
   </w:num>
   <w:num w:numId="14">
-    <w:abstractNumId w:val="10"/>
+    <w:abstractNumId w:val="11"/>
   </w:num>
   <w:num w:numId="15">
     <w:abstractNumId w:val="6"/>
   </w:num>
   <w:num w:numId="16">
     <w:abstractNumId w:val="0"/>
+  </w:num>
+  <w:num w:numId="17">
+    <w:abstractNumId w:val="15"/>
+  </w:num>
+  <w:num w:numId="18">
+    <w:abstractNumId w:val="9"/>
   </w:num>
 </w:numbering>
 </file>

</xml_diff>